<commit_message>
finished rel lit and studies -yohanpogs
</commit_message>
<xml_diff>
--- a/manuscript/ChapterII.docx
+++ b/manuscript/ChapterII.docx
@@ -1,21 +1,38 @@
 
 <file path=word/document.xml><?xml version="1.0" encoding="utf-8"?>
-<w:document xmlns:wpc="http://schemas.microsoft.com/office/word/2010/wordprocessingCanvas" xmlns:cx="http://schemas.microsoft.com/office/drawing/2014/chartex" xmlns:mc="http://schemas.openxmlformats.org/markup-compatibility/2006" xmlns:o="urn:schemas-microsoft-com:office:office" xmlns:r="http://schemas.openxmlformats.org/officeDocument/2006/relationships" xmlns:m="http://schemas.openxmlformats.org/officeDocument/2006/math" xmlns:v="urn:schemas-microsoft-com:vml" xmlns:wp14="http://schemas.microsoft.com/office/word/2010/wordprocessingDrawing" xmlns:wp="http://schemas.openxmlformats.org/drawingml/2006/wordprocessingDrawing" xmlns:w10="urn:schemas-microsoft-com:office:word" xmlns:w="http://schemas.openxmlformats.org/wordprocessingml/2006/main" xmlns:w14="http://schemas.microsoft.com/office/word/2010/wordml" xmlns:w15="http://schemas.microsoft.com/office/word/2012/wordml" xmlns:w16se="http://schemas.microsoft.com/office/word/2015/wordml/symex" xmlns:wpg="http://schemas.microsoft.com/office/word/2010/wordprocessingGroup" xmlns:wpi="http://schemas.microsoft.com/office/word/2010/wordprocessingInk" xmlns:wne="http://schemas.microsoft.com/office/word/2006/wordml" xmlns:wps="http://schemas.microsoft.com/office/word/2010/wordprocessingShape" mc:Ignorable="w14 w15 w16se wp14">
+<w:document xmlns:wpc="http://schemas.microsoft.com/office/word/2010/wordprocessingCanvas" xmlns:cx="http://schemas.microsoft.com/office/drawing/2014/chartex" xmlns:cx1="http://schemas.microsoft.com/office/drawing/2015/9/8/chartex" xmlns:mc="http://schemas.openxmlformats.org/markup-compatibility/2006" xmlns:o="urn:schemas-microsoft-com:office:office" xmlns:r="http://schemas.openxmlformats.org/officeDocument/2006/relationships" xmlns:m="http://schemas.openxmlformats.org/officeDocument/2006/math" xmlns:v="urn:schemas-microsoft-com:vml" xmlns:wp14="http://schemas.microsoft.com/office/word/2010/wordprocessingDrawing" xmlns:wp="http://schemas.openxmlformats.org/drawingml/2006/wordprocessingDrawing" xmlns:w10="urn:schemas-microsoft-com:office:word" xmlns:w="http://schemas.openxmlformats.org/wordprocessingml/2006/main" xmlns:w14="http://schemas.microsoft.com/office/word/2010/wordml" xmlns:w15="http://schemas.microsoft.com/office/word/2012/wordml" xmlns:w16se="http://schemas.microsoft.com/office/word/2015/wordml/symex" xmlns:wpg="http://schemas.microsoft.com/office/word/2010/wordprocessingGroup" xmlns:wpi="http://schemas.microsoft.com/office/word/2010/wordprocessingInk" xmlns:wne="http://schemas.microsoft.com/office/word/2006/wordml" xmlns:wps="http://schemas.microsoft.com/office/word/2010/wordprocessingShape" mc:Ignorable="w14 w15 w16se wp14">
   <w:body>
     <w:p>
       <w:pPr>
         <w:spacing w:line="240" w:lineRule="auto"/>
-        <w:rPr>
-          <w:rFonts w:ascii="Arial Narrow" w:hAnsi="Arial Narrow"/>
-          <w:b/>
-        </w:rPr>
-      </w:pPr>
-      <w:r>
-        <w:rPr>
-          <w:rFonts w:ascii="Arial Narrow" w:hAnsi="Arial Narrow"/>
-          <w:b/>
-        </w:rPr>
-        <w:t>Materials and Methods On Digital Enrollment System for Educational Institutions</w:t>
+        <w:jc w:val="both"/>
+        <w:rPr>
+          <w:rFonts w:ascii="Arial Narrow" w:hAnsi="Arial Narrow"/>
+          <w:b/>
+        </w:rPr>
+      </w:pPr>
+      <w:proofErr w:type="spellStart"/>
+      <w:r>
+        <w:rPr>
+          <w:rFonts w:ascii="Arial Narrow" w:hAnsi="Arial Narrow"/>
+          <w:b/>
+        </w:rPr>
+        <w:t>Chamilco</w:t>
+      </w:r>
+      <w:proofErr w:type="spellEnd"/>
+      <w:r>
+        <w:rPr>
+          <w:rFonts w:ascii="Arial Narrow" w:hAnsi="Arial Narrow"/>
+          <w:b/>
+        </w:rPr>
+        <w:t>, M.</w:t>
+      </w:r>
+      <w:r>
+        <w:rPr>
+          <w:rFonts w:ascii="Arial Narrow" w:hAnsi="Arial Narrow"/>
+          <w:b/>
+        </w:rPr>
+        <w:t xml:space="preserve"> et al.</w:t>
       </w:r>
       <w:r>
         <w:rPr>
@@ -29,15 +46,262 @@
           <w:rFonts w:ascii="Arial Narrow" w:hAnsi="Arial Narrow"/>
           <w:b/>
         </w:rPr>
-        <w:t xml:space="preserve">Marjorie </w:t>
-      </w:r>
+        <w:t xml:space="preserve">Materials and Methods </w:t>
+      </w:r>
+      <w:r>
+        <w:rPr>
+          <w:rFonts w:ascii="Arial Narrow" w:hAnsi="Arial Narrow"/>
+          <w:b/>
+        </w:rPr>
+        <w:t>on</w:t>
+      </w:r>
+      <w:r>
+        <w:rPr>
+          <w:rFonts w:ascii="Arial Narrow" w:hAnsi="Arial Narrow"/>
+          <w:b/>
+        </w:rPr>
+        <w:t xml:space="preserve"> Digital Enrollment System for Educational Institutions</w:t>
+      </w:r>
+      <w:r>
+        <w:rPr>
+          <w:rFonts w:ascii="Arial Narrow" w:hAnsi="Arial Narrow"/>
+          <w:b/>
+        </w:rPr>
+        <w:t xml:space="preserve"> </w:t>
+      </w:r>
+      <w:r>
+        <w:rPr>
+          <w:rFonts w:ascii="Arial Narrow" w:hAnsi="Arial Narrow"/>
+          <w:b/>
+        </w:rPr>
+        <w:t>(</w:t>
+      </w:r>
+      <w:r>
+        <w:rPr>
+          <w:rFonts w:ascii="Arial Narrow" w:hAnsi="Arial Narrow"/>
+          <w:b/>
+        </w:rPr>
+        <w:t>2023</w:t>
+      </w:r>
+      <w:r>
+        <w:rPr>
+          <w:rFonts w:ascii="Arial Narrow" w:hAnsi="Arial Narrow"/>
+          <w:b/>
+        </w:rPr>
+        <w:t>)</w:t>
+      </w:r>
+    </w:p>
+    <w:p>
+      <w:pPr>
+        <w:spacing w:line="240" w:lineRule="auto"/>
+        <w:jc w:val="both"/>
+        <w:rPr>
+          <w:rFonts w:ascii="Arial Narrow" w:hAnsi="Arial Narrow"/>
+        </w:rPr>
+      </w:pPr>
+      <w:r>
+        <w:rPr>
+          <w:rFonts w:ascii="Arial Narrow" w:hAnsi="Arial Narrow"/>
+        </w:rPr>
+        <w:t>This article will provide a narrative on the disadvantages of using manual systems and the benefit of using digital or automated systems. The article will also add in to our research the trend of schools or institutions transitioning from manual to digital.</w:t>
+      </w:r>
+    </w:p>
+    <w:p>
+      <w:pPr>
+        <w:spacing w:line="240" w:lineRule="auto"/>
+        <w:jc w:val="both"/>
+        <w:rPr>
+          <w:rFonts w:ascii="Arial Narrow" w:hAnsi="Arial Narrow"/>
+        </w:rPr>
+      </w:pPr>
+    </w:p>
+    <w:p>
+      <w:pPr>
+        <w:spacing w:line="240" w:lineRule="auto"/>
+        <w:jc w:val="both"/>
+        <w:rPr>
+          <w:rFonts w:ascii="Arial Narrow" w:hAnsi="Arial Narrow"/>
+          <w:b/>
+        </w:rPr>
+      </w:pPr>
+      <w:r>
+        <w:rPr>
+          <w:rFonts w:ascii="Arial Narrow" w:hAnsi="Arial Narrow"/>
+          <w:b/>
+        </w:rPr>
+        <w:t>Mayo</w:t>
+      </w:r>
+      <w:r>
+        <w:rPr>
+          <w:rFonts w:ascii="Arial Narrow" w:hAnsi="Arial Narrow"/>
+          <w:b/>
+        </w:rPr>
+        <w:t>, R. F.</w:t>
+      </w:r>
+      <w:r>
+        <w:rPr>
+          <w:rFonts w:ascii="Arial Narrow" w:hAnsi="Arial Narrow"/>
+          <w:b/>
+        </w:rPr>
+        <w:t xml:space="preserve"> et al.</w:t>
+      </w:r>
+      <w:r>
+        <w:rPr>
+          <w:rFonts w:ascii="Arial Narrow" w:hAnsi="Arial Narrow"/>
+          <w:b/>
+        </w:rPr>
+        <w:t xml:space="preserve">, </w:t>
+      </w:r>
+      <w:r>
+        <w:rPr>
+          <w:rFonts w:ascii="Arial Narrow" w:hAnsi="Arial Narrow"/>
+          <w:b/>
+        </w:rPr>
+        <w:t>Web-Based Enrollment System for Public Junior High School in the Philippines: A Case Study in the Province of Cavite Public Schools</w:t>
+      </w:r>
+      <w:r>
+        <w:rPr>
+          <w:rFonts w:ascii="Arial Narrow" w:hAnsi="Arial Narrow"/>
+          <w:b/>
+        </w:rPr>
+        <w:t xml:space="preserve"> </w:t>
+      </w:r>
+      <w:r>
+        <w:rPr>
+          <w:rFonts w:ascii="Arial Narrow" w:hAnsi="Arial Narrow"/>
+          <w:b/>
+        </w:rPr>
+        <w:t>(</w:t>
+      </w:r>
+      <w:r>
+        <w:rPr>
+          <w:rFonts w:ascii="Arial Narrow" w:hAnsi="Arial Narrow"/>
+          <w:b/>
+        </w:rPr>
+        <w:t>2022)</w:t>
+      </w:r>
+    </w:p>
+    <w:p>
+      <w:pPr>
+        <w:spacing w:line="240" w:lineRule="auto"/>
+        <w:jc w:val="both"/>
+        <w:rPr>
+          <w:rFonts w:ascii="Arial Narrow" w:hAnsi="Arial Narrow"/>
+        </w:rPr>
+      </w:pPr>
+      <w:r>
+        <w:rPr>
+          <w:rFonts w:ascii="Arial Narrow" w:hAnsi="Arial Narrow"/>
+        </w:rPr>
+        <w:t xml:space="preserve">This article shows that there are institutions that are already in the process or have already transitioned into automated systems when it comes to enrollment processes. The article will support our proposal that a public institution like NVGCHS will benefit from </w:t>
+      </w:r>
+      <w:r>
+        <w:rPr>
+          <w:rFonts w:ascii="Arial Narrow" w:hAnsi="Arial Narrow"/>
+        </w:rPr>
+        <w:t xml:space="preserve">transitioning to </w:t>
+      </w:r>
+      <w:r>
+        <w:rPr>
+          <w:rFonts w:ascii="Arial Narrow" w:hAnsi="Arial Narrow"/>
+        </w:rPr>
+        <w:t>an automated enrollment system.</w:t>
+      </w:r>
+    </w:p>
+    <w:p>
+      <w:pPr>
+        <w:spacing w:line="240" w:lineRule="auto"/>
+        <w:jc w:val="both"/>
+        <w:rPr>
+          <w:rFonts w:ascii="Arial Narrow" w:hAnsi="Arial Narrow"/>
+        </w:rPr>
+      </w:pPr>
+    </w:p>
+    <w:p>
+      <w:pPr>
+        <w:spacing w:line="240" w:lineRule="auto"/>
+        <w:jc w:val="both"/>
+        <w:rPr>
+          <w:rFonts w:ascii="Arial Narrow" w:hAnsi="Arial Narrow"/>
+          <w:b/>
+        </w:rPr>
+      </w:pPr>
+      <w:r>
+        <w:rPr>
+          <w:rFonts w:ascii="Arial Narrow" w:hAnsi="Arial Narrow"/>
+          <w:b/>
+        </w:rPr>
+        <w:t xml:space="preserve">Campos, G. S., </w:t>
+      </w:r>
+      <w:r>
+        <w:rPr>
+          <w:rFonts w:ascii="Arial Narrow" w:hAnsi="Arial Narrow"/>
+          <w:b/>
+        </w:rPr>
+        <w:t>Development of a Computerized Student- Advising and Enrollment System</w:t>
+      </w:r>
+      <w:r>
+        <w:rPr>
+          <w:rFonts w:ascii="Arial Narrow" w:hAnsi="Arial Narrow"/>
+          <w:b/>
+        </w:rPr>
+        <w:t xml:space="preserve"> </w:t>
+      </w:r>
+      <w:r>
+        <w:rPr>
+          <w:rFonts w:ascii="Arial Narrow" w:hAnsi="Arial Narrow"/>
+          <w:b/>
+        </w:rPr>
+        <w:t>(</w:t>
+      </w:r>
+      <w:r>
+        <w:rPr>
+          <w:rFonts w:ascii="Arial Narrow" w:hAnsi="Arial Narrow"/>
+          <w:b/>
+        </w:rPr>
+        <w:t>2019)</w:t>
+      </w:r>
+    </w:p>
+    <w:p>
+      <w:pPr>
+        <w:spacing w:line="240" w:lineRule="auto"/>
+        <w:jc w:val="both"/>
+        <w:rPr>
+          <w:rFonts w:ascii="Arial Narrow" w:hAnsi="Arial Narrow"/>
+        </w:rPr>
+      </w:pPr>
+      <w:r>
+        <w:rPr>
+          <w:rFonts w:ascii="Arial Narrow" w:hAnsi="Arial Narrow"/>
+        </w:rPr>
+        <w:t>This article talks about the issues that are faced when using a manual system, especially for enrollment and student records. Advantages of using an automated system can be found in this article and can add to the reasons on why transitioning or adapting a computerized system will benefit an institution.</w:t>
+      </w:r>
+    </w:p>
+    <w:p>
+      <w:pPr>
+        <w:spacing w:line="240" w:lineRule="auto"/>
+        <w:jc w:val="both"/>
+        <w:rPr>
+          <w:rFonts w:ascii="Arial Narrow" w:hAnsi="Arial Narrow"/>
+        </w:rPr>
+      </w:pPr>
+    </w:p>
+    <w:p>
+      <w:pPr>
+        <w:spacing w:line="240" w:lineRule="auto"/>
+        <w:jc w:val="both"/>
+        <w:rPr>
+          <w:rFonts w:ascii="Arial Narrow" w:hAnsi="Arial Narrow"/>
+          <w:b/>
+        </w:rPr>
+      </w:pPr>
       <w:proofErr w:type="spellStart"/>
       <w:r>
         <w:rPr>
           <w:rFonts w:ascii="Arial Narrow" w:hAnsi="Arial Narrow"/>
           <w:b/>
         </w:rPr>
-        <w:t>Chamilco</w:t>
+        <w:t>Sangama</w:t>
       </w:r>
       <w:proofErr w:type="spellEnd"/>
       <w:r>
@@ -45,7 +309,292 @@
           <w:rFonts w:ascii="Arial Narrow" w:hAnsi="Arial Narrow"/>
           <w:b/>
         </w:rPr>
-        <w:t xml:space="preserve"> et al.</w:t>
+        <w:t xml:space="preserve">, A., Gabriel E., </w:t>
+      </w:r>
+      <w:r>
+        <w:rPr>
+          <w:rFonts w:ascii="Arial Narrow" w:hAnsi="Arial Narrow"/>
+          <w:b/>
+        </w:rPr>
+        <w:t xml:space="preserve">Web Enrollment System </w:t>
+      </w:r>
+      <w:r>
+        <w:rPr>
+          <w:rFonts w:ascii="Arial Narrow" w:hAnsi="Arial Narrow"/>
+          <w:b/>
+        </w:rPr>
+        <w:t>to</w:t>
+      </w:r>
+      <w:r>
+        <w:rPr>
+          <w:rFonts w:ascii="Arial Narrow" w:hAnsi="Arial Narrow"/>
+          <w:b/>
+        </w:rPr>
+        <w:t xml:space="preserve"> Improve the Management of the Enrollment Process and Economic Control of the Professionalization Program of the Faculty of Educational Sciences and Humanities of the National University of</w:t>
+      </w:r>
+      <w:r>
+        <w:rPr>
+          <w:rFonts w:ascii="Arial Narrow" w:hAnsi="Arial Narrow"/>
+          <w:b/>
+        </w:rPr>
+        <w:t xml:space="preserve"> the</w:t>
+      </w:r>
+      <w:r>
+        <w:rPr>
+          <w:rFonts w:ascii="Arial Narrow" w:hAnsi="Arial Narrow"/>
+          <w:b/>
+        </w:rPr>
+        <w:t xml:space="preserve"> Peruvian Amazon </w:t>
+      </w:r>
+      <w:r>
+        <w:rPr>
+          <w:rFonts w:ascii="Arial Narrow" w:hAnsi="Arial Narrow"/>
+          <w:b/>
+        </w:rPr>
+        <w:t>(2020)</w:t>
+      </w:r>
+    </w:p>
+    <w:p>
+      <w:pPr>
+        <w:spacing w:line="240" w:lineRule="auto"/>
+        <w:jc w:val="both"/>
+        <w:rPr>
+          <w:rFonts w:ascii="Arial Narrow" w:hAnsi="Arial Narrow"/>
+        </w:rPr>
+      </w:pPr>
+      <w:r>
+        <w:rPr>
+          <w:rFonts w:ascii="Arial Narrow" w:hAnsi="Arial Narrow"/>
+        </w:rPr>
+        <w:t xml:space="preserve">A part of this article introduces </w:t>
+      </w:r>
+      <w:r>
+        <w:rPr>
+          <w:rFonts w:ascii="Arial Narrow" w:hAnsi="Arial Narrow"/>
+        </w:rPr>
+        <w:t>additional advantages of a web-based enrollment system, and it also discusses the increase in competition in between educational institutions. How great would it be that the public school that the project was proposed to will be the first to have an automated enrollment system.</w:t>
+      </w:r>
+    </w:p>
+    <w:p>
+      <w:pPr>
+        <w:spacing w:line="240" w:lineRule="auto"/>
+        <w:jc w:val="both"/>
+        <w:rPr>
+          <w:rFonts w:ascii="Arial Narrow" w:hAnsi="Arial Narrow"/>
+        </w:rPr>
+      </w:pPr>
+    </w:p>
+    <w:p>
+      <w:pPr>
+        <w:spacing w:line="240" w:lineRule="auto"/>
+        <w:jc w:val="both"/>
+        <w:rPr>
+          <w:rFonts w:ascii="Arial Narrow" w:hAnsi="Arial Narrow"/>
+          <w:b/>
+        </w:rPr>
+      </w:pPr>
+      <w:proofErr w:type="spellStart"/>
+      <w:r>
+        <w:rPr>
+          <w:rFonts w:ascii="Arial Narrow" w:hAnsi="Arial Narrow"/>
+          <w:b/>
+        </w:rPr>
+        <w:t>Kalucza</w:t>
+      </w:r>
+      <w:proofErr w:type="spellEnd"/>
+      <w:r>
+        <w:rPr>
+          <w:rFonts w:ascii="Arial Narrow" w:hAnsi="Arial Narrow"/>
+          <w:b/>
+        </w:rPr>
+        <w:t xml:space="preserve">, J., Sievert, M., </w:t>
+      </w:r>
+      <w:r>
+        <w:rPr>
+          <w:rFonts w:ascii="Arial Narrow" w:hAnsi="Arial Narrow"/>
+          <w:b/>
+        </w:rPr>
+        <w:t>Alleviating administrative burden through digitalization and redesign: A laboratory experiment on student financial aid in Germany</w:t>
+      </w:r>
+      <w:r>
+        <w:rPr>
+          <w:rFonts w:ascii="Arial Narrow" w:hAnsi="Arial Narrow"/>
+          <w:b/>
+        </w:rPr>
+        <w:t xml:space="preserve"> (2024)</w:t>
+      </w:r>
+    </w:p>
+    <w:p>
+      <w:pPr>
+        <w:spacing w:line="240" w:lineRule="auto"/>
+        <w:jc w:val="both"/>
+        <w:rPr>
+          <w:rFonts w:ascii="Arial Narrow" w:hAnsi="Arial Narrow"/>
+        </w:rPr>
+      </w:pPr>
+      <w:r>
+        <w:rPr>
+          <w:rFonts w:ascii="Arial Narrow" w:hAnsi="Arial Narrow"/>
+        </w:rPr>
+        <w:t>A digitalized and redesigned application process for welfare programs heavily reduces the level of administrative burden that applicants experience.</w:t>
+      </w:r>
+      <w:r>
+        <w:rPr>
+          <w:rFonts w:ascii="Arial Narrow" w:hAnsi="Arial Narrow"/>
+        </w:rPr>
+        <w:t xml:space="preserve"> This will support our findings in our study about the workload and stress that is being the main burden of registrars or administrative staff in NVGCHS during enrollment, and that the solution is the Automated Enrollment System.</w:t>
+      </w:r>
+    </w:p>
+    <w:p>
+      <w:pPr>
+        <w:spacing w:line="240" w:lineRule="auto"/>
+        <w:jc w:val="both"/>
+        <w:rPr>
+          <w:rFonts w:ascii="Arial Narrow" w:hAnsi="Arial Narrow"/>
+        </w:rPr>
+      </w:pPr>
+    </w:p>
+    <w:p>
+      <w:pPr>
+        <w:spacing w:line="240" w:lineRule="auto"/>
+        <w:jc w:val="both"/>
+        <w:rPr>
+          <w:rFonts w:ascii="Arial Narrow" w:hAnsi="Arial Narrow"/>
+          <w:b/>
+        </w:rPr>
+      </w:pPr>
+      <w:r>
+        <w:rPr>
+          <w:rFonts w:ascii="Arial Narrow" w:hAnsi="Arial Narrow"/>
+          <w:b/>
+        </w:rPr>
+        <w:t>Rodriguez</w:t>
+      </w:r>
+      <w:r>
+        <w:rPr>
+          <w:rFonts w:ascii="Arial Narrow" w:hAnsi="Arial Narrow"/>
+          <w:b/>
+        </w:rPr>
+        <w:t>,</w:t>
+      </w:r>
+      <w:r>
+        <w:rPr>
+          <w:rFonts w:ascii="Arial Narrow" w:hAnsi="Arial Narrow"/>
+          <w:b/>
+        </w:rPr>
+        <w:t xml:space="preserve"> J., </w:t>
+      </w:r>
+      <w:r>
+        <w:rPr>
+          <w:rFonts w:ascii="Arial Narrow" w:hAnsi="Arial Narrow"/>
+          <w:b/>
+        </w:rPr>
+        <w:t xml:space="preserve">Development of </w:t>
+      </w:r>
+      <w:proofErr w:type="spellStart"/>
+      <w:r>
+        <w:rPr>
+          <w:rFonts w:ascii="Arial Narrow" w:hAnsi="Arial Narrow"/>
+          <w:b/>
+        </w:rPr>
+        <w:t>Vinzons</w:t>
+      </w:r>
+      <w:proofErr w:type="spellEnd"/>
+      <w:r>
+        <w:rPr>
+          <w:rFonts w:ascii="Arial Narrow" w:hAnsi="Arial Narrow"/>
+          <w:b/>
+        </w:rPr>
+        <w:t xml:space="preserve"> Pilot High School Online Enrollment with Student Track Identification System</w:t>
+      </w:r>
+      <w:r>
+        <w:rPr>
+          <w:rFonts w:ascii="Arial Narrow" w:hAnsi="Arial Narrow"/>
+          <w:b/>
+        </w:rPr>
+        <w:t xml:space="preserve"> (2024)</w:t>
+      </w:r>
+    </w:p>
+    <w:p>
+      <w:pPr>
+        <w:spacing w:line="240" w:lineRule="auto"/>
+        <w:jc w:val="both"/>
+        <w:rPr>
+          <w:rFonts w:ascii="Arial Narrow" w:hAnsi="Arial Narrow"/>
+        </w:rPr>
+      </w:pPr>
+      <w:r>
+        <w:rPr>
+          <w:rFonts w:ascii="Arial Narrow" w:hAnsi="Arial Narrow"/>
+        </w:rPr>
+        <w:t>This arti</w:t>
+      </w:r>
+      <w:r>
+        <w:rPr>
+          <w:rFonts w:ascii="Arial Narrow" w:hAnsi="Arial Narrow"/>
+        </w:rPr>
+        <w:t>cle discusses the benefits a computerized system offers to a student. The article has key points in proving and showing the challenges and problems that students may encounter during enrollment with a manual system. This will support our claims in our study about the burdens of students in NVGCHS during enrollment period.</w:t>
+      </w:r>
+    </w:p>
+    <w:p>
+      <w:pPr>
+        <w:spacing w:line="240" w:lineRule="auto"/>
+        <w:jc w:val="both"/>
+        <w:rPr>
+          <w:rFonts w:ascii="Arial Narrow" w:hAnsi="Arial Narrow"/>
+        </w:rPr>
+      </w:pPr>
+    </w:p>
+    <w:p>
+      <w:pPr>
+        <w:spacing w:line="240" w:lineRule="auto"/>
+        <w:jc w:val="both"/>
+        <w:rPr>
+          <w:rFonts w:ascii="Arial Narrow" w:hAnsi="Arial Narrow"/>
+        </w:rPr>
+      </w:pPr>
+    </w:p>
+    <w:p>
+      <w:pPr>
+        <w:spacing w:line="240" w:lineRule="auto"/>
+        <w:jc w:val="both"/>
+        <w:rPr>
+          <w:rFonts w:ascii="Arial Narrow" w:hAnsi="Arial Narrow"/>
+        </w:rPr>
+      </w:pPr>
+    </w:p>
+    <w:p>
+      <w:pPr>
+        <w:spacing w:line="240" w:lineRule="auto"/>
+        <w:jc w:val="both"/>
+        <w:rPr>
+          <w:rFonts w:ascii="Arial Narrow" w:hAnsi="Arial Narrow"/>
+          <w:b/>
+        </w:rPr>
+      </w:pPr>
+      <w:proofErr w:type="spellStart"/>
+      <w:r>
+        <w:rPr>
+          <w:rFonts w:ascii="Arial Narrow" w:hAnsi="Arial Narrow"/>
+          <w:b/>
+        </w:rPr>
+        <w:lastRenderedPageBreak/>
+        <w:t>Hayagan</w:t>
+      </w:r>
+      <w:proofErr w:type="spellEnd"/>
+      <w:r>
+        <w:rPr>
+          <w:rFonts w:ascii="Arial Narrow" w:hAnsi="Arial Narrow"/>
+          <w:b/>
+        </w:rPr>
+        <w:t xml:space="preserve">, N. V., </w:t>
+      </w:r>
+      <w:r>
+        <w:rPr>
+          <w:rFonts w:ascii="Arial Narrow" w:hAnsi="Arial Narrow"/>
+          <w:b/>
+        </w:rPr>
+        <w:t>Paperless Enrollment System: Functionality and Credibility as an Online Platform</w:t>
       </w:r>
       <w:r>
         <w:rPr>
@@ -59,466 +608,351 @@
           <w:rFonts w:ascii="Arial Narrow" w:hAnsi="Arial Narrow"/>
           <w:b/>
         </w:rPr>
-        <w:t>(</w:t>
-      </w:r>
-      <w:r>
-        <w:rPr>
-          <w:rFonts w:ascii="Arial Narrow" w:hAnsi="Arial Narrow"/>
-          <w:b/>
-        </w:rPr>
-        <w:t>2023</w:t>
-      </w:r>
-      <w:r>
-        <w:rPr>
-          <w:rFonts w:ascii="Arial Narrow" w:hAnsi="Arial Narrow"/>
-          <w:b/>
-        </w:rPr>
-        <w:t>)</w:t>
-      </w:r>
-    </w:p>
-    <w:p>
-      <w:pPr>
-        <w:spacing w:line="240" w:lineRule="auto"/>
-        <w:rPr>
-          <w:rFonts w:ascii="Arial Narrow" w:hAnsi="Arial Narrow"/>
-        </w:rPr>
-      </w:pPr>
-      <w:r>
-        <w:rPr>
-          <w:rFonts w:ascii="Arial Narrow" w:hAnsi="Arial Narrow"/>
-        </w:rPr>
-        <w:t>This article will provide a narrative on the disadvantages of using manual systems and the benefit of using digital or automated systems. The article will also add in to our research the trend of schools or institutions transitioning from manual to digital.</w:t>
-      </w:r>
-    </w:p>
-    <w:p>
-      <w:pPr>
-        <w:spacing w:line="240" w:lineRule="auto"/>
-        <w:rPr>
-          <w:rFonts w:ascii="Arial Narrow" w:hAnsi="Arial Narrow"/>
-        </w:rPr>
-      </w:pPr>
-    </w:p>
-    <w:p>
-      <w:pPr>
-        <w:spacing w:line="240" w:lineRule="auto"/>
-        <w:rPr>
-          <w:rFonts w:ascii="Arial Narrow" w:hAnsi="Arial Narrow"/>
-          <w:b/>
-        </w:rPr>
-      </w:pPr>
-      <w:r>
-        <w:rPr>
-          <w:rFonts w:ascii="Arial Narrow" w:hAnsi="Arial Narrow"/>
-          <w:b/>
-        </w:rPr>
-        <w:t>Web-Based Enrollment System for Public Junior High School in the Philippines: A Case Study in the Province of Cavite Public Schools</w:t>
-      </w:r>
-      <w:r>
-        <w:rPr>
-          <w:rFonts w:ascii="Arial Narrow" w:hAnsi="Arial Narrow"/>
-          <w:b/>
-        </w:rPr>
-        <w:t xml:space="preserve">, </w:t>
-      </w:r>
-      <w:r>
-        <w:rPr>
-          <w:rFonts w:ascii="Arial Narrow" w:hAnsi="Arial Narrow"/>
-          <w:b/>
-        </w:rPr>
-        <w:t>R. F. Mayo et al.</w:t>
-      </w:r>
-      <w:r>
-        <w:rPr>
-          <w:rFonts w:ascii="Arial Narrow" w:hAnsi="Arial Narrow"/>
-          <w:b/>
-        </w:rPr>
-        <w:t xml:space="preserve"> (</w:t>
-      </w:r>
-      <w:r>
-        <w:rPr>
-          <w:rFonts w:ascii="Arial Narrow" w:hAnsi="Arial Narrow"/>
-          <w:b/>
-        </w:rPr>
-        <w:t>2022)</w:t>
-      </w:r>
-    </w:p>
-    <w:p>
-      <w:pPr>
-        <w:spacing w:line="240" w:lineRule="auto"/>
-        <w:rPr>
-          <w:rFonts w:ascii="Arial Narrow" w:hAnsi="Arial Narrow"/>
-        </w:rPr>
-      </w:pPr>
-      <w:r>
-        <w:rPr>
-          <w:rFonts w:ascii="Arial Narrow" w:hAnsi="Arial Narrow"/>
-        </w:rPr>
-        <w:t>This article shows that there are institutions that are already in the process or have already transitioned into automated systems when it comes to enrollment processes. The article will support our proposal that a public institution like NVGCHS will benefit from an automated enrollment system.</w:t>
-      </w:r>
-    </w:p>
-    <w:p>
-      <w:pPr>
-        <w:spacing w:line="240" w:lineRule="auto"/>
-        <w:rPr>
-          <w:rFonts w:ascii="Arial Narrow" w:hAnsi="Arial Narrow"/>
-        </w:rPr>
-      </w:pPr>
-    </w:p>
-    <w:p>
-      <w:pPr>
-        <w:spacing w:line="240" w:lineRule="auto"/>
-        <w:rPr>
-          <w:rFonts w:ascii="Arial Narrow" w:hAnsi="Arial Narrow"/>
-          <w:b/>
-        </w:rPr>
-      </w:pPr>
-      <w:r>
-        <w:rPr>
-          <w:rFonts w:ascii="Arial Narrow" w:hAnsi="Arial Narrow"/>
-          <w:b/>
-        </w:rPr>
-        <w:t>Development of a Computerized Student- Advising and Enrollment System</w:t>
-      </w:r>
-      <w:r>
-        <w:rPr>
-          <w:rFonts w:ascii="Arial Narrow" w:hAnsi="Arial Narrow"/>
-          <w:b/>
-        </w:rPr>
-        <w:t xml:space="preserve">, </w:t>
-      </w:r>
-      <w:r>
-        <w:rPr>
-          <w:rFonts w:ascii="Arial Narrow" w:hAnsi="Arial Narrow"/>
-          <w:b/>
-        </w:rPr>
-        <w:t>Greg S. Campos (</w:t>
-      </w:r>
-      <w:r>
-        <w:rPr>
-          <w:rFonts w:ascii="Arial Narrow" w:hAnsi="Arial Narrow"/>
-          <w:b/>
-        </w:rPr>
-        <w:t>2019)</w:t>
-      </w:r>
-    </w:p>
-    <w:p>
-      <w:pPr>
-        <w:spacing w:line="240" w:lineRule="auto"/>
-        <w:rPr>
-          <w:rFonts w:ascii="Arial Narrow" w:hAnsi="Arial Narrow"/>
-        </w:rPr>
-      </w:pPr>
-      <w:r>
-        <w:rPr>
-          <w:rFonts w:ascii="Arial Narrow" w:hAnsi="Arial Narrow"/>
-        </w:rPr>
-        <w:t>This article talks about the issues that are faced when using a manual system, especially for enrollment and student records. Advantages of using an automated system can be found in this article and can add to the reasons on why transitioning or adapting a computerized system will benefit an institution.</w:t>
-      </w:r>
-    </w:p>
-    <w:p>
-      <w:pPr>
-        <w:spacing w:line="240" w:lineRule="auto"/>
-        <w:rPr>
-          <w:rFonts w:ascii="Arial Narrow" w:hAnsi="Arial Narrow"/>
-        </w:rPr>
-      </w:pPr>
-    </w:p>
-    <w:p>
-      <w:pPr>
-        <w:spacing w:line="240" w:lineRule="auto"/>
-        <w:rPr>
-          <w:rFonts w:ascii="Arial Narrow" w:hAnsi="Arial Narrow"/>
-          <w:b/>
-        </w:rPr>
-      </w:pPr>
-      <w:r>
-        <w:rPr>
-          <w:rFonts w:ascii="Arial Narrow" w:hAnsi="Arial Narrow"/>
-          <w:b/>
-        </w:rPr>
-        <w:t xml:space="preserve">Web Enrollment System </w:t>
-      </w:r>
-      <w:r>
-        <w:rPr>
-          <w:rFonts w:ascii="Arial Narrow" w:hAnsi="Arial Narrow"/>
-          <w:b/>
-        </w:rPr>
-        <w:t>to</w:t>
-      </w:r>
-      <w:r>
-        <w:rPr>
-          <w:rFonts w:ascii="Arial Narrow" w:hAnsi="Arial Narrow"/>
-          <w:b/>
-        </w:rPr>
-        <w:t xml:space="preserve"> Improve the Management of the Enrollment Process and Economic Control of the Professionalization Program of the Faculty of Ed</w:t>
+        <w:t>(2022)</w:t>
+      </w:r>
+    </w:p>
+    <w:p>
+      <w:pPr>
+        <w:spacing w:line="240" w:lineRule="auto"/>
+        <w:jc w:val="both"/>
+        <w:rPr>
+          <w:rFonts w:ascii="Arial Narrow" w:hAnsi="Arial Narrow"/>
+        </w:rPr>
+      </w:pPr>
+      <w:r>
+        <w:rPr>
+          <w:rFonts w:ascii="Arial Narrow" w:hAnsi="Arial Narrow"/>
+        </w:rPr>
+        <w:t>This is a related study wherein it supports our proposal of transitioning from a manual system into a digitalized and paperless system.</w:t>
+      </w:r>
+      <w:r>
+        <w:rPr>
+          <w:rFonts w:ascii="Arial Narrow" w:hAnsi="Arial Narrow"/>
+        </w:rPr>
+        <w:t xml:space="preserve"> </w:t>
+      </w:r>
+      <w:r>
+        <w:rPr>
+          <w:rFonts w:ascii="Arial Narrow" w:hAnsi="Arial Narrow"/>
+        </w:rPr>
+        <w:t>The article also supports</w:t>
+      </w:r>
+      <w:r>
+        <w:rPr>
+          <w:rFonts w:ascii="Arial Narrow" w:hAnsi="Arial Narrow"/>
+        </w:rPr>
+        <w:t xml:space="preserve"> our proposal’s evaluation tools</w:t>
+      </w:r>
+      <w:r>
+        <w:rPr>
+          <w:rFonts w:ascii="Arial Narrow" w:hAnsi="Arial Narrow"/>
+        </w:rPr>
+        <w:t xml:space="preserve"> regarding functionality.</w:t>
+      </w:r>
+    </w:p>
+    <w:p>
+      <w:pPr>
+        <w:spacing w:line="240" w:lineRule="auto"/>
+        <w:jc w:val="both"/>
+        <w:rPr>
+          <w:rFonts w:ascii="Arial Narrow" w:hAnsi="Arial Narrow"/>
+        </w:rPr>
+      </w:pPr>
+    </w:p>
+    <w:p>
+      <w:pPr>
+        <w:spacing w:line="240" w:lineRule="auto"/>
+        <w:jc w:val="both"/>
+        <w:rPr>
+          <w:rFonts w:ascii="Arial Narrow" w:hAnsi="Arial Narrow"/>
+          <w:b/>
+        </w:rPr>
+      </w:pPr>
+      <w:proofErr w:type="spellStart"/>
+      <w:r>
+        <w:rPr>
+          <w:rFonts w:ascii="Arial Narrow" w:hAnsi="Arial Narrow"/>
+          <w:b/>
+        </w:rPr>
+        <w:t>Meenu</w:t>
+      </w:r>
+      <w:proofErr w:type="spellEnd"/>
+      <w:r>
+        <w:rPr>
+          <w:rFonts w:ascii="Arial Narrow" w:hAnsi="Arial Narrow"/>
+          <w:b/>
+        </w:rPr>
+        <w:t xml:space="preserve">, J., </w:t>
+      </w:r>
+      <w:r>
+        <w:rPr>
+          <w:rFonts w:ascii="Arial Narrow" w:hAnsi="Arial Narrow"/>
+          <w:b/>
+        </w:rPr>
+        <w:t xml:space="preserve">What Is An Enrollment System And Why Does It </w:t>
+      </w:r>
+      <w:r>
+        <w:rPr>
+          <w:rFonts w:ascii="Arial Narrow" w:hAnsi="Arial Narrow"/>
+          <w:b/>
+        </w:rPr>
+        <w:t>Matter? (2021)</w:t>
+      </w:r>
+    </w:p>
+    <w:p>
+      <w:pPr>
+        <w:spacing w:line="240" w:lineRule="auto"/>
+        <w:jc w:val="both"/>
+        <w:rPr>
+          <w:rFonts w:ascii="Arial Narrow" w:hAnsi="Arial Narrow"/>
+        </w:rPr>
+      </w:pPr>
+      <w:r>
+        <w:rPr>
+          <w:rFonts w:ascii="Arial Narrow" w:hAnsi="Arial Narrow"/>
+        </w:rPr>
+        <w:t xml:space="preserve">This literature talks about the importance of having an enrollment system, and how it enhances the entire enrollment process. It shows that an </w:t>
+      </w:r>
+      <w:r>
+        <w:rPr>
+          <w:rFonts w:ascii="Arial Narrow" w:hAnsi="Arial Narrow"/>
+        </w:rPr>
+        <w:t>automated</w:t>
+      </w:r>
+      <w:r>
+        <w:rPr>
+          <w:rFonts w:ascii="Arial Narrow" w:hAnsi="Arial Narrow"/>
+        </w:rPr>
+        <w:t xml:space="preserve"> system simplifies and </w:t>
+      </w:r>
+      <w:r>
+        <w:rPr>
+          <w:rFonts w:ascii="Arial Narrow" w:hAnsi="Arial Narrow"/>
+        </w:rPr>
+        <w:t>accelerates student enrollment.</w:t>
+      </w:r>
+    </w:p>
+    <w:p>
+      <w:pPr>
+        <w:spacing w:line="240" w:lineRule="auto"/>
+        <w:jc w:val="both"/>
+        <w:rPr>
+          <w:rFonts w:ascii="Arial Narrow" w:hAnsi="Arial Narrow"/>
+        </w:rPr>
+      </w:pPr>
+    </w:p>
+    <w:p>
+      <w:pPr>
+        <w:spacing w:line="240" w:lineRule="auto"/>
+        <w:jc w:val="both"/>
+        <w:rPr>
+          <w:rFonts w:ascii="Arial Narrow" w:hAnsi="Arial Narrow"/>
+          <w:b/>
+        </w:rPr>
+      </w:pPr>
+      <w:proofErr w:type="spellStart"/>
+      <w:r>
+        <w:rPr>
+          <w:rFonts w:ascii="Arial Narrow" w:hAnsi="Arial Narrow"/>
+          <w:b/>
+        </w:rPr>
+        <w:t>Curacubby</w:t>
+      </w:r>
+      <w:proofErr w:type="spellEnd"/>
+      <w:r>
+        <w:rPr>
+          <w:rFonts w:ascii="Arial Narrow" w:hAnsi="Arial Narrow"/>
+          <w:b/>
+        </w:rPr>
+        <w:t xml:space="preserve"> Team, </w:t>
+      </w:r>
+      <w:r>
+        <w:rPr>
+          <w:rFonts w:ascii="Arial Narrow" w:hAnsi="Arial Narrow"/>
+          <w:b/>
+        </w:rPr>
+        <w:t xml:space="preserve">Why </w:t>
+      </w:r>
+      <w:proofErr w:type="gramStart"/>
+      <w:r>
+        <w:rPr>
+          <w:rFonts w:ascii="Arial Narrow" w:hAnsi="Arial Narrow"/>
+          <w:b/>
+        </w:rPr>
+        <w:t>Your</w:t>
+      </w:r>
+      <w:proofErr w:type="gramEnd"/>
+      <w:r>
+        <w:rPr>
+          <w:rFonts w:ascii="Arial Narrow" w:hAnsi="Arial Narrow"/>
+          <w:b/>
+        </w:rPr>
+        <w:t xml:space="preserve"> School Needs Online Enrollment + How to Set It Up</w:t>
+      </w:r>
+      <w:r>
+        <w:rPr>
+          <w:rFonts w:ascii="Arial Narrow" w:hAnsi="Arial Narrow"/>
+          <w:b/>
+        </w:rPr>
+        <w:t xml:space="preserve"> (2020)</w:t>
+      </w:r>
+    </w:p>
+    <w:p>
+      <w:pPr>
+        <w:spacing w:line="240" w:lineRule="auto"/>
+        <w:jc w:val="both"/>
+        <w:rPr>
+          <w:rFonts w:ascii="Arial Narrow" w:hAnsi="Arial Narrow"/>
+        </w:rPr>
+      </w:pPr>
+      <w:r>
+        <w:rPr>
+          <w:rFonts w:ascii="Arial Narrow" w:hAnsi="Arial Narrow"/>
+        </w:rPr>
+        <w:t xml:space="preserve">From the title of the article itself, a school needs an online if not a web-based enrollment because they said that </w:t>
+      </w:r>
+      <w:r>
+        <w:rPr>
+          <w:rFonts w:ascii="Arial Narrow" w:hAnsi="Arial Narrow"/>
+        </w:rPr>
+        <w:t>online enrollment has always offered convenience and efficiency, and today’s parents are busier than ever. They expect the convenience and ease of submitting their paperwork online, but the benefits of online enrollment systems are not limited to just parents. Administrators and students also benefit from these systems.</w:t>
+      </w:r>
+      <w:r>
+        <w:rPr>
+          <w:rFonts w:ascii="Arial Narrow" w:hAnsi="Arial Narrow"/>
+        </w:rPr>
+        <w:t xml:space="preserve"> </w:t>
+      </w:r>
+    </w:p>
+    <w:p>
+      <w:pPr>
+        <w:spacing w:line="240" w:lineRule="auto"/>
+        <w:jc w:val="both"/>
+        <w:rPr>
+          <w:rFonts w:ascii="Arial Narrow" w:hAnsi="Arial Narrow"/>
+        </w:rPr>
+      </w:pPr>
+    </w:p>
+    <w:p>
+      <w:pPr>
+        <w:spacing w:line="240" w:lineRule="auto"/>
+        <w:jc w:val="both"/>
+        <w:rPr>
+          <w:rFonts w:ascii="Arial Narrow" w:hAnsi="Arial Narrow"/>
+          <w:b/>
+        </w:rPr>
+      </w:pPr>
+      <w:r>
+        <w:rPr>
+          <w:rFonts w:ascii="Arial Narrow" w:hAnsi="Arial Narrow"/>
+          <w:b/>
+        </w:rPr>
+        <w:t xml:space="preserve">Panganiban, E., </w:t>
+      </w:r>
+      <w:proofErr w:type="gramStart"/>
+      <w:r>
+        <w:rPr>
+          <w:rFonts w:ascii="Arial Narrow" w:hAnsi="Arial Narrow"/>
+          <w:b/>
+        </w:rPr>
+        <w:t>An</w:t>
+      </w:r>
+      <w:proofErr w:type="gramEnd"/>
+      <w:r>
+        <w:rPr>
+          <w:rFonts w:ascii="Arial Narrow" w:hAnsi="Arial Narrow"/>
+          <w:b/>
+        </w:rPr>
+        <w:t xml:space="preserve"> Asses</w:t>
+      </w:r>
+      <w:r>
+        <w:rPr>
+          <w:rFonts w:ascii="Arial Narrow" w:hAnsi="Arial Narrow"/>
+          <w:b/>
+        </w:rPr>
+        <w:t xml:space="preserve">sment by the Students Regarding </w:t>
+      </w:r>
+      <w:r>
+        <w:rPr>
+          <w:rFonts w:ascii="Arial Narrow" w:hAnsi="Arial Narrow"/>
+          <w:b/>
+        </w:rPr>
+        <w:t>Enrolment</w:t>
+      </w:r>
+      <w:r>
+        <w:rPr>
+          <w:rFonts w:ascii="Arial Narrow" w:hAnsi="Arial Narrow"/>
+          <w:b/>
+        </w:rPr>
+        <w:t xml:space="preserve"> System of AMA Computer College </w:t>
+      </w:r>
+      <w:r>
+        <w:rPr>
+          <w:rFonts w:ascii="Arial Narrow" w:hAnsi="Arial Narrow"/>
+          <w:b/>
+        </w:rPr>
+        <w:t>Santiago City Campus</w:t>
+      </w:r>
+      <w:r>
+        <w:rPr>
+          <w:rFonts w:ascii="Arial Narrow" w:hAnsi="Arial Narrow"/>
+          <w:b/>
+        </w:rPr>
+        <w:t xml:space="preserve"> (2020)</w:t>
+      </w:r>
+    </w:p>
+    <w:p>
+      <w:pPr>
+        <w:spacing w:line="240" w:lineRule="auto"/>
+        <w:jc w:val="both"/>
+        <w:rPr>
+          <w:rFonts w:ascii="Arial Narrow" w:hAnsi="Arial Narrow"/>
+        </w:rPr>
+      </w:pPr>
+      <w:r>
+        <w:rPr>
+          <w:rFonts w:ascii="Arial Narrow" w:hAnsi="Arial Narrow"/>
+        </w:rPr>
+        <w:t>This related study concludes that an automated</w:t>
+      </w:r>
+      <w:r>
+        <w:rPr>
+          <w:rFonts w:ascii="Arial Narrow" w:hAnsi="Arial Narrow"/>
+        </w:rPr>
+        <w:t xml:space="preserve"> enrollment procedure is a grea</w:t>
+      </w:r>
+      <w:r>
+        <w:rPr>
+          <w:rFonts w:ascii="Arial Narrow" w:hAnsi="Arial Narrow"/>
+        </w:rPr>
+        <w:t xml:space="preserve">t </w:t>
+      </w:r>
+      <w:r>
+        <w:rPr>
+          <w:rFonts w:ascii="Arial Narrow" w:hAnsi="Arial Narrow"/>
+        </w:rPr>
+        <w:t>help and assistant to the school enrollees.</w:t>
+      </w:r>
+      <w:r>
+        <w:rPr>
+          <w:rFonts w:ascii="Arial Narrow" w:hAnsi="Arial Narrow"/>
+        </w:rPr>
+        <w:t xml:space="preserve"> The system was efficient, effective, friendly, easy to understand, and the school can </w:t>
+      </w:r>
+      <w:r>
+        <w:rPr>
+          <w:rFonts w:ascii="Arial Narrow" w:hAnsi="Arial Narrow"/>
+        </w:rPr>
+        <w:t>easily monitor the needs of the school and the student.</w:t>
+      </w:r>
+      <w:r>
+        <w:rPr>
+          <w:rFonts w:ascii="Arial Narrow" w:hAnsi="Arial Narrow"/>
+        </w:rPr>
+        <w:t xml:space="preserve"> This supports our goal to provide NVGCHS a system that is effective and is an essential source of enrollee and students’ information.</w:t>
       </w:r>
       <w:bookmarkStart w:id="0" w:name="_GoBack"/>
       <w:bookmarkEnd w:id="0"/>
-      <w:r>
-        <w:rPr>
-          <w:rFonts w:ascii="Arial Narrow" w:hAnsi="Arial Narrow"/>
-          <w:b/>
-        </w:rPr>
-        <w:t>ucational Sciences and Humanities of the National University of</w:t>
-      </w:r>
-      <w:r>
-        <w:rPr>
-          <w:rFonts w:ascii="Arial Narrow" w:hAnsi="Arial Narrow"/>
-          <w:b/>
-        </w:rPr>
-        <w:t xml:space="preserve"> the</w:t>
-      </w:r>
-      <w:r>
-        <w:rPr>
-          <w:rFonts w:ascii="Arial Narrow" w:hAnsi="Arial Narrow"/>
-          <w:b/>
-        </w:rPr>
-        <w:t xml:space="preserve"> Peruvian Amazon, </w:t>
-      </w:r>
-      <w:proofErr w:type="spellStart"/>
-      <w:r>
-        <w:rPr>
-          <w:rFonts w:ascii="Arial Narrow" w:hAnsi="Arial Narrow"/>
-          <w:b/>
-        </w:rPr>
-        <w:t>Amasifuen</w:t>
-      </w:r>
-      <w:proofErr w:type="spellEnd"/>
-      <w:r>
-        <w:rPr>
-          <w:rFonts w:ascii="Arial Narrow" w:hAnsi="Arial Narrow"/>
-          <w:b/>
-        </w:rPr>
-        <w:t xml:space="preserve"> </w:t>
-      </w:r>
-      <w:proofErr w:type="spellStart"/>
-      <w:r>
-        <w:rPr>
-          <w:rFonts w:ascii="Arial Narrow" w:hAnsi="Arial Narrow"/>
-          <w:b/>
-        </w:rPr>
-        <w:t>Sangama</w:t>
-      </w:r>
-      <w:proofErr w:type="spellEnd"/>
-      <w:r>
-        <w:rPr>
-          <w:rFonts w:ascii="Arial Narrow" w:hAnsi="Arial Narrow"/>
-          <w:b/>
-        </w:rPr>
-        <w:t xml:space="preserve">, Erich Gabriel </w:t>
-      </w:r>
-      <w:r>
-        <w:rPr>
-          <w:rFonts w:ascii="Arial Narrow" w:hAnsi="Arial Narrow"/>
-          <w:b/>
-        </w:rPr>
-        <w:t>(2020)</w:t>
-      </w:r>
-    </w:p>
-    <w:p>
-      <w:pPr>
-        <w:spacing w:line="240" w:lineRule="auto"/>
-        <w:rPr>
-          <w:rFonts w:ascii="Arial Narrow" w:hAnsi="Arial Narrow"/>
-        </w:rPr>
-      </w:pPr>
-      <w:r>
-        <w:rPr>
-          <w:rFonts w:ascii="Arial Narrow" w:hAnsi="Arial Narrow"/>
-        </w:rPr>
-        <w:t xml:space="preserve">A part of this article introduces </w:t>
-      </w:r>
-      <w:r>
-        <w:rPr>
-          <w:rFonts w:ascii="Arial Narrow" w:hAnsi="Arial Narrow"/>
-        </w:rPr>
-        <w:t>additional advantages of a web-based enrollment system, and it also discusses the increase in competition in between educational institutions. How great would it be that the public school that the project was proposed to will be the first to have an automated enrollment system.</w:t>
-      </w:r>
-    </w:p>
-    <w:p>
-      <w:pPr>
-        <w:spacing w:line="240" w:lineRule="auto"/>
-        <w:rPr>
-          <w:rFonts w:ascii="Arial Narrow" w:hAnsi="Arial Narrow"/>
-        </w:rPr>
-      </w:pPr>
-    </w:p>
-    <w:p>
-      <w:pPr>
-        <w:spacing w:line="240" w:lineRule="auto"/>
-        <w:rPr>
-          <w:rFonts w:ascii="Arial Narrow" w:hAnsi="Arial Narrow"/>
-          <w:b/>
-        </w:rPr>
-      </w:pPr>
-      <w:r>
-        <w:rPr>
-          <w:rFonts w:ascii="Arial Narrow" w:hAnsi="Arial Narrow"/>
-          <w:b/>
-        </w:rPr>
-        <w:t>Alleviating administrative burden through digitalization and redesign: A laboratory experiment on student financial aid in Germany</w:t>
-      </w:r>
-      <w:r>
-        <w:rPr>
-          <w:rFonts w:ascii="Arial Narrow" w:hAnsi="Arial Narrow"/>
-          <w:b/>
-        </w:rPr>
-        <w:t xml:space="preserve">, </w:t>
-      </w:r>
-      <w:proofErr w:type="spellStart"/>
-      <w:r>
-        <w:rPr>
-          <w:rFonts w:ascii="Arial Narrow" w:hAnsi="Arial Narrow"/>
-          <w:b/>
-        </w:rPr>
-        <w:t>Janne</w:t>
-      </w:r>
-      <w:proofErr w:type="spellEnd"/>
-      <w:r>
-        <w:rPr>
-          <w:rFonts w:ascii="Arial Narrow" w:hAnsi="Arial Narrow"/>
-          <w:b/>
-        </w:rPr>
-        <w:t xml:space="preserve"> </w:t>
-      </w:r>
-      <w:proofErr w:type="spellStart"/>
-      <w:r>
-        <w:rPr>
-          <w:rFonts w:ascii="Arial Narrow" w:hAnsi="Arial Narrow"/>
-          <w:b/>
-        </w:rPr>
-        <w:t>Kalucza</w:t>
-      </w:r>
-      <w:proofErr w:type="spellEnd"/>
-      <w:r>
-        <w:rPr>
-          <w:rFonts w:ascii="Arial Narrow" w:hAnsi="Arial Narrow"/>
-          <w:b/>
-        </w:rPr>
-        <w:t>, Martin Sievert</w:t>
-      </w:r>
-      <w:r>
-        <w:rPr>
-          <w:rFonts w:ascii="Arial Narrow" w:hAnsi="Arial Narrow"/>
-          <w:b/>
-        </w:rPr>
-        <w:t xml:space="preserve"> (2024)</w:t>
-      </w:r>
-    </w:p>
-    <w:p>
-      <w:pPr>
-        <w:spacing w:line="240" w:lineRule="auto"/>
-        <w:rPr>
-          <w:rFonts w:ascii="Arial Narrow" w:hAnsi="Arial Narrow"/>
-        </w:rPr>
-      </w:pPr>
-      <w:r>
-        <w:rPr>
-          <w:rFonts w:ascii="Arial Narrow" w:hAnsi="Arial Narrow"/>
-        </w:rPr>
-        <w:t>A digitalized and redesigned application process for welfare programs heavily reduces the level of administrative burden that applicants experience.</w:t>
-      </w:r>
-      <w:r>
-        <w:rPr>
-          <w:rFonts w:ascii="Arial Narrow" w:hAnsi="Arial Narrow"/>
-        </w:rPr>
-        <w:t xml:space="preserve"> This will support our findings in our study about the workload and stress that is being the main burden of registrars or administrative staff in NVGCHS during enrollment, and that the solution is the Automated Enrollment System.</w:t>
-      </w:r>
-    </w:p>
-    <w:p>
-      <w:pPr>
-        <w:spacing w:line="240" w:lineRule="auto"/>
-        <w:rPr>
-          <w:rFonts w:ascii="Arial Narrow" w:hAnsi="Arial Narrow"/>
-        </w:rPr>
-      </w:pPr>
-    </w:p>
-    <w:p>
-      <w:pPr>
-        <w:spacing w:line="240" w:lineRule="auto"/>
-        <w:rPr>
-          <w:rFonts w:ascii="Arial Narrow" w:hAnsi="Arial Narrow"/>
-          <w:b/>
-        </w:rPr>
-      </w:pPr>
-      <w:r>
-        <w:rPr>
-          <w:rFonts w:ascii="Arial Narrow" w:hAnsi="Arial Narrow"/>
-          <w:b/>
-        </w:rPr>
-        <w:t>De</w:t>
-      </w:r>
-      <w:r>
-        <w:rPr>
-          <w:rFonts w:ascii="Arial Narrow" w:hAnsi="Arial Narrow"/>
-          <w:b/>
-        </w:rPr>
-        <w:t xml:space="preserve">velopment of </w:t>
-      </w:r>
-      <w:proofErr w:type="spellStart"/>
-      <w:r>
-        <w:rPr>
-          <w:rFonts w:ascii="Arial Narrow" w:hAnsi="Arial Narrow"/>
-          <w:b/>
-        </w:rPr>
-        <w:t>Vinzons</w:t>
-      </w:r>
-      <w:proofErr w:type="spellEnd"/>
-      <w:r>
-        <w:rPr>
-          <w:rFonts w:ascii="Arial Narrow" w:hAnsi="Arial Narrow"/>
-          <w:b/>
-        </w:rPr>
-        <w:t xml:space="preserve"> Pilot High School Online Enrollment with </w:t>
-      </w:r>
-      <w:r>
-        <w:rPr>
-          <w:rFonts w:ascii="Arial Narrow" w:hAnsi="Arial Narrow"/>
-          <w:b/>
-        </w:rPr>
-        <w:t>Student Track Identification System</w:t>
-      </w:r>
-      <w:r>
-        <w:rPr>
-          <w:rFonts w:ascii="Arial Narrow" w:hAnsi="Arial Narrow"/>
-          <w:b/>
-        </w:rPr>
-        <w:t xml:space="preserve">, </w:t>
-      </w:r>
-      <w:r>
-        <w:rPr>
-          <w:rFonts w:ascii="Arial Narrow" w:hAnsi="Arial Narrow"/>
-          <w:b/>
-        </w:rPr>
-        <w:t>RODRIGUEZ,</w:t>
-      </w:r>
-      <w:r>
-        <w:rPr>
-          <w:rFonts w:ascii="Arial Narrow" w:hAnsi="Arial Narrow"/>
-          <w:b/>
-        </w:rPr>
-        <w:t xml:space="preserve"> J (2024)</w:t>
-      </w:r>
-    </w:p>
-    <w:p>
-      <w:pPr>
-        <w:spacing w:line="240" w:lineRule="auto"/>
-        <w:rPr>
-          <w:rFonts w:ascii="Arial Narrow" w:hAnsi="Arial Narrow"/>
-        </w:rPr>
-      </w:pPr>
-      <w:r>
-        <w:rPr>
-          <w:rFonts w:ascii="Arial Narrow" w:hAnsi="Arial Narrow"/>
-        </w:rPr>
-        <w:t>This arti</w:t>
-      </w:r>
-      <w:r>
-        <w:rPr>
-          <w:rFonts w:ascii="Arial Narrow" w:hAnsi="Arial Narrow"/>
-        </w:rPr>
-        <w:t>cle discusses the benefits a computerized system offers to a student. The article has key points in proving and showing the challenges and problems that students may encounter during enrollment with a manual system. This will support our claims in our study about the burdens of students in NVGCHS during enrollment period.</w:t>
-      </w:r>
     </w:p>
     <w:sectPr>
       <w:headerReference w:type="default" r:id="rId6"/>
@@ -532,7 +966,7 @@
 </file>
 
 <file path=word/endnotes.xml><?xml version="1.0" encoding="utf-8"?>
-<w:endnotes xmlns:wpc="http://schemas.microsoft.com/office/word/2010/wordprocessingCanvas" xmlns:cx="http://schemas.microsoft.com/office/drawing/2014/chartex" xmlns:mc="http://schemas.openxmlformats.org/markup-compatibility/2006" xmlns:o="urn:schemas-microsoft-com:office:office" xmlns:r="http://schemas.openxmlformats.org/officeDocument/2006/relationships" xmlns:m="http://schemas.openxmlformats.org/officeDocument/2006/math" xmlns:v="urn:schemas-microsoft-com:vml" xmlns:wp14="http://schemas.microsoft.com/office/word/2010/wordprocessingDrawing" xmlns:wp="http://schemas.openxmlformats.org/drawingml/2006/wordprocessingDrawing" xmlns:w10="urn:schemas-microsoft-com:office:word" xmlns:w="http://schemas.openxmlformats.org/wordprocessingml/2006/main" xmlns:w14="http://schemas.microsoft.com/office/word/2010/wordml" xmlns:w15="http://schemas.microsoft.com/office/word/2012/wordml" xmlns:w16se="http://schemas.microsoft.com/office/word/2015/wordml/symex" xmlns:wpg="http://schemas.microsoft.com/office/word/2010/wordprocessingGroup" xmlns:wpi="http://schemas.microsoft.com/office/word/2010/wordprocessingInk" xmlns:wne="http://schemas.microsoft.com/office/word/2006/wordml" xmlns:wps="http://schemas.microsoft.com/office/word/2010/wordprocessingShape" mc:Ignorable="w14 w15 w16se wp14">
+<w:endnotes xmlns:wpc="http://schemas.microsoft.com/office/word/2010/wordprocessingCanvas" xmlns:cx="http://schemas.microsoft.com/office/drawing/2014/chartex" xmlns:cx1="http://schemas.microsoft.com/office/drawing/2015/9/8/chartex" xmlns:mc="http://schemas.openxmlformats.org/markup-compatibility/2006" xmlns:o="urn:schemas-microsoft-com:office:office" xmlns:r="http://schemas.openxmlformats.org/officeDocument/2006/relationships" xmlns:m="http://schemas.openxmlformats.org/officeDocument/2006/math" xmlns:v="urn:schemas-microsoft-com:vml" xmlns:wp14="http://schemas.microsoft.com/office/word/2010/wordprocessingDrawing" xmlns:wp="http://schemas.openxmlformats.org/drawingml/2006/wordprocessingDrawing" xmlns:w10="urn:schemas-microsoft-com:office:word" xmlns:w="http://schemas.openxmlformats.org/wordprocessingml/2006/main" xmlns:w14="http://schemas.microsoft.com/office/word/2010/wordml" xmlns:w15="http://schemas.microsoft.com/office/word/2012/wordml" xmlns:w16se="http://schemas.microsoft.com/office/word/2015/wordml/symex" xmlns:wpg="http://schemas.microsoft.com/office/word/2010/wordprocessingGroup" xmlns:wpi="http://schemas.microsoft.com/office/word/2010/wordprocessingInk" xmlns:wne="http://schemas.microsoft.com/office/word/2006/wordml" xmlns:wps="http://schemas.microsoft.com/office/word/2010/wordprocessingShape" mc:Ignorable="w14 w15 w16se wp14">
   <w:endnote w:type="separator" w:id="-1">
     <w:p>
       <w:pPr>
@@ -557,7 +991,7 @@
 </file>
 
 <file path=word/footnotes.xml><?xml version="1.0" encoding="utf-8"?>
-<w:footnotes xmlns:wpc="http://schemas.microsoft.com/office/word/2010/wordprocessingCanvas" xmlns:cx="http://schemas.microsoft.com/office/drawing/2014/chartex" xmlns:mc="http://schemas.openxmlformats.org/markup-compatibility/2006" xmlns:o="urn:schemas-microsoft-com:office:office" xmlns:r="http://schemas.openxmlformats.org/officeDocument/2006/relationships" xmlns:m="http://schemas.openxmlformats.org/officeDocument/2006/math" xmlns:v="urn:schemas-microsoft-com:vml" xmlns:wp14="http://schemas.microsoft.com/office/word/2010/wordprocessingDrawing" xmlns:wp="http://schemas.openxmlformats.org/drawingml/2006/wordprocessingDrawing" xmlns:w10="urn:schemas-microsoft-com:office:word" xmlns:w="http://schemas.openxmlformats.org/wordprocessingml/2006/main" xmlns:w14="http://schemas.microsoft.com/office/word/2010/wordml" xmlns:w15="http://schemas.microsoft.com/office/word/2012/wordml" xmlns:w16se="http://schemas.microsoft.com/office/word/2015/wordml/symex" xmlns:wpg="http://schemas.microsoft.com/office/word/2010/wordprocessingGroup" xmlns:wpi="http://schemas.microsoft.com/office/word/2010/wordprocessingInk" xmlns:wne="http://schemas.microsoft.com/office/word/2006/wordml" xmlns:wps="http://schemas.microsoft.com/office/word/2010/wordprocessingShape" mc:Ignorable="w14 w15 w16se wp14">
+<w:footnotes xmlns:wpc="http://schemas.microsoft.com/office/word/2010/wordprocessingCanvas" xmlns:cx="http://schemas.microsoft.com/office/drawing/2014/chartex" xmlns:cx1="http://schemas.microsoft.com/office/drawing/2015/9/8/chartex" xmlns:mc="http://schemas.openxmlformats.org/markup-compatibility/2006" xmlns:o="urn:schemas-microsoft-com:office:office" xmlns:r="http://schemas.openxmlformats.org/officeDocument/2006/relationships" xmlns:m="http://schemas.openxmlformats.org/officeDocument/2006/math" xmlns:v="urn:schemas-microsoft-com:vml" xmlns:wp14="http://schemas.microsoft.com/office/word/2010/wordprocessingDrawing" xmlns:wp="http://schemas.openxmlformats.org/drawingml/2006/wordprocessingDrawing" xmlns:w10="urn:schemas-microsoft-com:office:word" xmlns:w="http://schemas.openxmlformats.org/wordprocessingml/2006/main" xmlns:w14="http://schemas.microsoft.com/office/word/2010/wordml" xmlns:w15="http://schemas.microsoft.com/office/word/2012/wordml" xmlns:w16se="http://schemas.microsoft.com/office/word/2015/wordml/symex" xmlns:wpg="http://schemas.microsoft.com/office/word/2010/wordprocessingGroup" xmlns:wpi="http://schemas.microsoft.com/office/word/2010/wordprocessingInk" xmlns:wne="http://schemas.microsoft.com/office/word/2006/wordml" xmlns:wps="http://schemas.microsoft.com/office/word/2010/wordprocessingShape" mc:Ignorable="w14 w15 w16se wp14">
   <w:footnote w:type="separator" w:id="-1">
     <w:p>
       <w:pPr>
@@ -582,7 +1016,7 @@
 </file>
 
 <file path=word/header1.xml><?xml version="1.0" encoding="utf-8"?>
-<w:hdr xmlns:wpc="http://schemas.microsoft.com/office/word/2010/wordprocessingCanvas" xmlns:cx="http://schemas.microsoft.com/office/drawing/2014/chartex" xmlns:mc="http://schemas.openxmlformats.org/markup-compatibility/2006" xmlns:o="urn:schemas-microsoft-com:office:office" xmlns:r="http://schemas.openxmlformats.org/officeDocument/2006/relationships" xmlns:m="http://schemas.openxmlformats.org/officeDocument/2006/math" xmlns:v="urn:schemas-microsoft-com:vml" xmlns:wp14="http://schemas.microsoft.com/office/word/2010/wordprocessingDrawing" xmlns:wp="http://schemas.openxmlformats.org/drawingml/2006/wordprocessingDrawing" xmlns:w10="urn:schemas-microsoft-com:office:word" xmlns:w="http://schemas.openxmlformats.org/wordprocessingml/2006/main" xmlns:w14="http://schemas.microsoft.com/office/word/2010/wordml" xmlns:w15="http://schemas.microsoft.com/office/word/2012/wordml" xmlns:w16se="http://schemas.microsoft.com/office/word/2015/wordml/symex" xmlns:wpg="http://schemas.microsoft.com/office/word/2010/wordprocessingGroup" xmlns:wpi="http://schemas.microsoft.com/office/word/2010/wordprocessingInk" xmlns:wne="http://schemas.microsoft.com/office/word/2006/wordml" xmlns:wps="http://schemas.microsoft.com/office/word/2010/wordprocessingShape" mc:Ignorable="w14 w15 w16se wp14">
+<w:hdr xmlns:wpc="http://schemas.microsoft.com/office/word/2010/wordprocessingCanvas" xmlns:cx="http://schemas.microsoft.com/office/drawing/2014/chartex" xmlns:cx1="http://schemas.microsoft.com/office/drawing/2015/9/8/chartex" xmlns:mc="http://schemas.openxmlformats.org/markup-compatibility/2006" xmlns:o="urn:schemas-microsoft-com:office:office" xmlns:r="http://schemas.openxmlformats.org/officeDocument/2006/relationships" xmlns:m="http://schemas.openxmlformats.org/officeDocument/2006/math" xmlns:v="urn:schemas-microsoft-com:vml" xmlns:wp14="http://schemas.microsoft.com/office/word/2010/wordprocessingDrawing" xmlns:wp="http://schemas.openxmlformats.org/drawingml/2006/wordprocessingDrawing" xmlns:w10="urn:schemas-microsoft-com:office:word" xmlns:w="http://schemas.openxmlformats.org/wordprocessingml/2006/main" xmlns:w14="http://schemas.microsoft.com/office/word/2010/wordml" xmlns:w15="http://schemas.microsoft.com/office/word/2012/wordml" xmlns:w16se="http://schemas.microsoft.com/office/word/2015/wordml/symex" xmlns:wpg="http://schemas.microsoft.com/office/word/2010/wordprocessingGroup" xmlns:wpi="http://schemas.microsoft.com/office/word/2010/wordprocessingInk" xmlns:wne="http://schemas.microsoft.com/office/word/2006/wordml" xmlns:wps="http://schemas.microsoft.com/office/word/2010/wordprocessingShape" mc:Ignorable="w14 w15 w16se wp14">
   <w:p>
     <w:pPr>
       <w:pStyle w:val="Header"/>

</xml_diff>